<commit_message>
install redux and create Redux store
</commit_message>
<xml_diff>
--- a/ppmtool-react-client/Architecture.docx
+++ b/ppmtool-react-client/Architecture.docx
@@ -31,6 +31,52 @@
                     <a:xfrm>
                       <a:off x="0" y="0"/>
                       <a:ext cx="5265420" cy="2948940"/>
+                    </a:xfrm>
+                    <a:prstGeom prst="rect">
+                      <a:avLst/>
+                    </a:prstGeom>
+                    <a:noFill/>
+                    <a:ln>
+                      <a:noFill/>
+                    </a:ln>
+                  </pic:spPr>
+                </pic:pic>
+              </a:graphicData>
+            </a:graphic>
+          </wp:inline>
+        </w:drawing>
+      </w:r>
+    </w:p>
+    <w:p/>
+    <w:p>
+      <w:r>
+        <w:drawing>
+          <wp:inline distT="0" distB="0" distL="114300" distR="114300">
+            <wp:extent cx="5267325" cy="2639695"/>
+            <wp:effectExtent l="0" t="0" r="9525" b="8255"/>
+            <wp:docPr id="2" name="图片 1"/>
+            <wp:cNvGraphicFramePr>
+              <a:graphicFrameLocks xmlns:a="http://schemas.openxmlformats.org/drawingml/2006/main" noChangeAspect="1"/>
+            </wp:cNvGraphicFramePr>
+            <a:graphic xmlns:a="http://schemas.openxmlformats.org/drawingml/2006/main">
+              <a:graphicData uri="http://schemas.openxmlformats.org/drawingml/2006/picture">
+                <pic:pic xmlns:pic="http://schemas.openxmlformats.org/drawingml/2006/picture">
+                  <pic:nvPicPr>
+                    <pic:cNvPr id="2" name="图片 1"/>
+                    <pic:cNvPicPr>
+                      <a:picLocks noChangeAspect="1"/>
+                    </pic:cNvPicPr>
+                  </pic:nvPicPr>
+                  <pic:blipFill>
+                    <a:blip r:embed="rId5"/>
+                    <a:stretch>
+                      <a:fillRect/>
+                    </a:stretch>
+                  </pic:blipFill>
+                  <pic:spPr>
+                    <a:xfrm>
+                      <a:off x="0" y="0"/>
+                      <a:ext cx="5267325" cy="2639695"/>
                     </a:xfrm>
                     <a:prstGeom prst="rect">
                       <a:avLst/>

</xml_diff>

<commit_message>
Revert "install redux and create Redux store"
This reverts commit a68ff255ed299f2c1005a33b7db726463510a05b.
</commit_message>
<xml_diff>
--- a/ppmtool-react-client/Architecture.docx
+++ b/ppmtool-react-client/Architecture.docx
@@ -31,52 +31,6 @@
                     <a:xfrm>
                       <a:off x="0" y="0"/>
                       <a:ext cx="5265420" cy="2948940"/>
-                    </a:xfrm>
-                    <a:prstGeom prst="rect">
-                      <a:avLst/>
-                    </a:prstGeom>
-                    <a:noFill/>
-                    <a:ln>
-                      <a:noFill/>
-                    </a:ln>
-                  </pic:spPr>
-                </pic:pic>
-              </a:graphicData>
-            </a:graphic>
-          </wp:inline>
-        </w:drawing>
-      </w:r>
-    </w:p>
-    <w:p/>
-    <w:p>
-      <w:r>
-        <w:drawing>
-          <wp:inline distT="0" distB="0" distL="114300" distR="114300">
-            <wp:extent cx="5267325" cy="2639695"/>
-            <wp:effectExtent l="0" t="0" r="9525" b="8255"/>
-            <wp:docPr id="2" name="图片 1"/>
-            <wp:cNvGraphicFramePr>
-              <a:graphicFrameLocks xmlns:a="http://schemas.openxmlformats.org/drawingml/2006/main" noChangeAspect="1"/>
-            </wp:cNvGraphicFramePr>
-            <a:graphic xmlns:a="http://schemas.openxmlformats.org/drawingml/2006/main">
-              <a:graphicData uri="http://schemas.openxmlformats.org/drawingml/2006/picture">
-                <pic:pic xmlns:pic="http://schemas.openxmlformats.org/drawingml/2006/picture">
-                  <pic:nvPicPr>
-                    <pic:cNvPr id="2" name="图片 1"/>
-                    <pic:cNvPicPr>
-                      <a:picLocks noChangeAspect="1"/>
-                    </pic:cNvPicPr>
-                  </pic:nvPicPr>
-                  <pic:blipFill>
-                    <a:blip r:embed="rId5"/>
-                    <a:stretch>
-                      <a:fillRect/>
-                    </a:stretch>
-                  </pic:blipFill>
-                  <pic:spPr>
-                    <a:xfrm>
-                      <a:off x="0" y="0"/>
-                      <a:ext cx="5267325" cy="2639695"/>
                     </a:xfrm>
                     <a:prstGeom prst="rect">
                       <a:avLst/>

</xml_diff>